<commit_message>
initial commit with first task
</commit_message>
<xml_diff>
--- a/RequirementsTesting.docx
+++ b/RequirementsTesting.docx
@@ -5127,13 +5127,14 @@
         <w:pStyle w:val="Normal"/>
         <w:bidi w:val="0"/>
         <w:jc w:val="left"/>
-        <w:rPr>
-          <w:rFonts w:ascii="sans-serif" w:hAnsi="sans-serif"/>
-          <w:sz w:val="26"/>
-        </w:rPr>
-      </w:pPr>
-      <w:r>
-        <w:rPr/>
+        <w:rPr/>
+      </w:pPr>
+      <w:r>
+        <w:rPr>
+          <w:rFonts w:ascii="sans-serif" w:hAnsi="sans-serif"/>
+          <w:sz w:val="26"/>
+        </w:rPr>
+        <w:t>Замечание по терминологии: “команда” обозначает любой элемент управления,используемый для запуска операции, к примеру, это может быть кнопка, пиктограмма, гиперссылка и т.п.</w:t>
       </w:r>
     </w:p>
     <w:sectPr>

</xml_diff>